<commit_message>
Update Installer and onePager
</commit_message>
<xml_diff>
--- a/project/1Pager.docx
+++ b/project/1Pager.docx
@@ -12,8 +12,9 @@
       </w:pPr>
       <w:r>
         <w:rPr>
+          <w:noProof/>
           <w:sz w:val="20"/>
-          <w:lang w:val="en-US" w:eastAsia="fr-CH"/>
+          <w:lang w:val="fr-CH" w:eastAsia="fr-CH"/>
         </w:rPr>
         <mc:AlternateContent>
           <mc:Choice Requires="wps">
@@ -145,13 +146,7 @@
         <w:rPr>
           <w:lang w:val="en-US"/>
         </w:rPr>
-        <w:t>During the training of ES technicians in application development, the first project consists of creating an appli</w:t>
-      </w:r>
-      <w:r>
-        <w:rPr>
-          <w:lang w:val="en-US"/>
-        </w:rPr>
-        <w:t>cation for a user using Picasa.</w:t>
+        <w:t>During the training of ES technicians in application development, the first project consists of creating an application for a user using Picasa.</w:t>
       </w:r>
     </w:p>
     <w:p>
@@ -163,7 +158,8 @@
       </w:pPr>
       <w:r>
         <w:rPr>
-          <w:lang w:val="en-US"/>
+          <w:noProof/>
+          <w:lang w:val="fr-CH" w:eastAsia="fr-CH"/>
         </w:rPr>
         <w:drawing>
           <wp:inline distT="0" distB="0" distL="0" distR="0">
@@ -239,7 +235,27 @@
         <w:rPr>
           <w:lang w:val="en-US"/>
         </w:rPr>
-        <w:t>The application must be able to rename photos according to their shooting date but also to modify the metadata.</w:t>
+        <w:t xml:space="preserve">The application must be able to rename photos according to their shooting date but also to modify the </w:t>
+      </w:r>
+      <w:proofErr w:type="spellStart"/>
+      <w:r>
+        <w:rPr>
+          <w:lang w:val="en-US"/>
+        </w:rPr>
+        <w:t>metadata</w:t>
+      </w:r>
+      <w:r>
+        <w:rPr>
+          <w:lang w:val="en-US"/>
+        </w:rPr>
+        <w:t>s</w:t>
+      </w:r>
+      <w:proofErr w:type="spellEnd"/>
+      <w:r>
+        <w:rPr>
+          <w:lang w:val="en-US"/>
+        </w:rPr>
+        <w:t>.</w:t>
       </w:r>
     </w:p>
     <w:p>
@@ -252,7 +268,27 @@
         <w:rPr>
           <w:lang w:val="en-US"/>
         </w:rPr>
-        <w:t>Interesting metadata are tags, people, loca</w:t>
+        <w:t xml:space="preserve">Interesting </w:t>
+      </w:r>
+      <w:proofErr w:type="spellStart"/>
+      <w:r>
+        <w:rPr>
+          <w:lang w:val="en-US"/>
+        </w:rPr>
+        <w:t>metadata</w:t>
+      </w:r>
+      <w:r>
+        <w:rPr>
+          <w:lang w:val="en-US"/>
+        </w:rPr>
+        <w:t>s</w:t>
+      </w:r>
+      <w:proofErr w:type="spellEnd"/>
+      <w:r>
+        <w:rPr>
+          <w:lang w:val="en-US"/>
+        </w:rPr>
+        <w:t xml:space="preserve"> are tags, people, loca</w:t>
       </w:r>
       <w:r>
         <w:rPr>
@@ -314,7 +350,8 @@
             </w:pPr>
             <w:r>
               <w:rPr>
-                <w:lang w:val="en-US"/>
+                <w:noProof/>
+                <w:lang w:val="fr-CH" w:eastAsia="fr-CH"/>
               </w:rPr>
               <w:drawing>
                 <wp:inline distT="0" distB="0" distL="0" distR="0" wp14:anchorId="50F3D54C" wp14:editId="354A9C5A">
@@ -384,7 +421,8 @@
             </w:pPr>
             <w:r>
               <w:rPr>
-                <w:lang w:val="en-US"/>
+                <w:noProof/>
+                <w:lang w:val="fr-CH" w:eastAsia="fr-CH"/>
               </w:rPr>
               <w:drawing>
                 <wp:inline distT="0" distB="0" distL="0" distR="0" wp14:anchorId="0A5CF713" wp14:editId="2B7F473B">
@@ -546,7 +584,8 @@
             </w:pPr>
             <w:r>
               <w:rPr>
-                <w:lang w:val="en-US"/>
+                <w:noProof/>
+                <w:lang w:val="fr-CH" w:eastAsia="fr-CH"/>
               </w:rPr>
               <w:drawing>
                 <wp:inline distT="0" distB="0" distL="0" distR="0" wp14:anchorId="4CDC662B" wp14:editId="3E486141">
@@ -616,7 +655,8 @@
             </w:pPr>
             <w:r>
               <w:rPr>
-                <w:lang w:val="en-US"/>
+                <w:noProof/>
+                <w:lang w:val="fr-CH" w:eastAsia="fr-CH"/>
               </w:rPr>
               <w:drawing>
                 <wp:inline distT="0" distB="0" distL="0" distR="0" wp14:anchorId="79C7C816" wp14:editId="0053ED28">
@@ -789,7 +829,8 @@
             </w:pPr>
             <w:r>
               <w:rPr>
-                <w:lang w:val="en-US"/>
+                <w:noProof/>
+                <w:lang w:val="fr-CH" w:eastAsia="fr-CH"/>
               </w:rPr>
               <w:drawing>
                 <wp:inline distT="0" distB="0" distL="0" distR="0" wp14:anchorId="2EBDC012" wp14:editId="407E3048">
@@ -856,7 +897,8 @@
             </w:pPr>
             <w:r>
               <w:rPr>
-                <w:lang w:val="en-US"/>
+                <w:noProof/>
+                <w:lang w:val="fr-CH" w:eastAsia="fr-CH"/>
               </w:rPr>
               <w:drawing>
                 <wp:inline distT="0" distB="0" distL="0" distR="0" wp14:anchorId="440F15CB" wp14:editId="11C3EC35">
@@ -943,8 +985,34 @@
               <w:rPr>
                 <w:lang w:val="en-US"/>
               </w:rPr>
-              <w:t>Use to manage metadata</w:t>
+              <w:t xml:space="preserve">Use to </w:t>
             </w:r>
+            <w:r>
+              <w:rPr>
+                <w:lang w:val="en-US"/>
+              </w:rPr>
+              <w:t>handle</w:t>
+            </w:r>
+            <w:r>
+              <w:rPr>
+                <w:lang w:val="en-US"/>
+              </w:rPr>
+              <w:t xml:space="preserve"> </w:t>
+            </w:r>
+            <w:proofErr w:type="spellStart"/>
+            <w:r>
+              <w:rPr>
+                <w:lang w:val="en-US"/>
+              </w:rPr>
+              <w:t>metadata</w:t>
+            </w:r>
+            <w:r>
+              <w:rPr>
+                <w:lang w:val="en-US"/>
+              </w:rPr>
+              <w:t>s</w:t>
+            </w:r>
+            <w:proofErr w:type="spellEnd"/>
           </w:p>
           <w:p>
             <w:pPr>
@@ -1020,7 +1088,8 @@
             </w:pPr>
             <w:r>
               <w:rPr>
-                <w:lang w:val="en-US"/>
+                <w:noProof/>
+                <w:lang w:val="fr-CH" w:eastAsia="fr-CH"/>
               </w:rPr>
               <w:drawing>
                 <wp:inline distT="0" distB="0" distL="0" distR="0" wp14:anchorId="24497077" wp14:editId="306C5C73">
@@ -1090,7 +1159,8 @@
             </w:pPr>
             <w:r>
               <w:rPr>
-                <w:lang w:val="en-US"/>
+                <w:noProof/>
+                <w:lang w:val="fr-CH" w:eastAsia="fr-CH"/>
               </w:rPr>
               <w:drawing>
                 <wp:inline distT="0" distB="0" distL="0" distR="0" wp14:anchorId="48236BBD" wp14:editId="11E901D6">
@@ -1225,7 +1295,13 @@
               <w:rPr>
                 <w:lang w:val="en-US"/>
               </w:rPr>
-              <w:t>Use for file names</w:t>
+              <w:t>Use to check</w:t>
+            </w:r>
+            <w:r>
+              <w:rPr>
+                <w:lang w:val="en-US"/>
+              </w:rPr>
+              <w:t xml:space="preserve"> file names</w:t>
             </w:r>
           </w:p>
           <w:p>
@@ -1268,10 +1344,59 @@
     </w:p>
     <w:p>
       <w:pPr>
-        <w:rPr>
-          <w:lang w:val="en-US"/>
-        </w:rPr>
-      </w:pPr>
+        <w:spacing w:before="240" w:after="240"/>
+        <w:jc w:val="center"/>
+        <w:rPr>
+          <w:lang w:val="en-US"/>
+        </w:rPr>
+      </w:pPr>
+      <w:r>
+        <w:rPr>
+          <w:noProof/>
+          <w:lang w:val="fr-CH" w:eastAsia="fr-CH"/>
+        </w:rPr>
+        <w:drawing>
+          <wp:inline distT="0" distB="0" distL="0" distR="0">
+            <wp:extent cx="3971498" cy="3897003"/>
+            <wp:effectExtent l="0" t="0" r="0" b="8255"/>
+            <wp:docPr id="1" name="Image 1"/>
+            <wp:cNvGraphicFramePr>
+              <a:graphicFrameLocks xmlns:a="http://schemas.openxmlformats.org/drawingml/2006/main" noChangeAspect="1"/>
+            </wp:cNvGraphicFramePr>
+            <a:graphic xmlns:a="http://schemas.openxmlformats.org/drawingml/2006/main">
+              <a:graphicData uri="http://schemas.openxmlformats.org/drawingml/2006/picture">
+                <pic:pic xmlns:pic="http://schemas.openxmlformats.org/drawingml/2006/picture">
+                  <pic:nvPicPr>
+                    <pic:cNvPr id="1" name="2017-12-15 14_56_30-Pyctures.png"/>
+                    <pic:cNvPicPr/>
+                  </pic:nvPicPr>
+                  <pic:blipFill>
+                    <a:blip r:embed="rId17" cstate="print">
+                      <a:extLst>
+                        <a:ext uri="{28A0092B-C50C-407E-A947-70E740481C1C}">
+                          <a14:useLocalDpi xmlns:a14="http://schemas.microsoft.com/office/drawing/2010/main" val="0"/>
+                        </a:ext>
+                      </a:extLst>
+                    </a:blip>
+                    <a:stretch>
+                      <a:fillRect/>
+                    </a:stretch>
+                  </pic:blipFill>
+                  <pic:spPr>
+                    <a:xfrm>
+                      <a:off x="0" y="0"/>
+                      <a:ext cx="3984955" cy="3910207"/>
+                    </a:xfrm>
+                    <a:prstGeom prst="rect">
+                      <a:avLst/>
+                    </a:prstGeom>
+                  </pic:spPr>
+                </pic:pic>
+              </a:graphicData>
+            </a:graphic>
+          </wp:inline>
+        </w:drawing>
+      </w:r>
     </w:p>
     <w:p>
       <w:pPr>
@@ -1288,28 +1413,105 @@
     </w:p>
     <w:p>
       <w:pPr>
-        <w:rPr>
-          <w:lang w:val="en-US"/>
-        </w:rPr>
-      </w:pPr>
-      <w:bookmarkStart w:id="0" w:name="_GoBack"/>
-      <w:bookmarkEnd w:id="0"/>
-    </w:p>
-    <w:p>
-      <w:pPr>
+        <w:spacing w:before="240" w:after="240"/>
+        <w:jc w:val="center"/>
         <w:rPr>
           <w:lang w:val="en-US"/>
         </w:rPr>
       </w:pPr>
       <w:r>
         <w:rPr>
-          <w:lang w:val="en-US"/>
-        </w:rPr>
-        <w:t>By clicking on an image, the user can edit the metadata of the image.</w:t>
+          <w:noProof/>
+          <w:lang w:val="fr-CH" w:eastAsia="fr-CH"/>
+        </w:rPr>
+        <w:drawing>
+          <wp:inline distT="0" distB="0" distL="0" distR="0">
+            <wp:extent cx="1914792" cy="800212"/>
+            <wp:effectExtent l="0" t="0" r="0" b="0"/>
+            <wp:docPr id="16" name="Image 16"/>
+            <wp:cNvGraphicFramePr>
+              <a:graphicFrameLocks xmlns:a="http://schemas.openxmlformats.org/drawingml/2006/main" noChangeAspect="1"/>
+            </wp:cNvGraphicFramePr>
+            <a:graphic xmlns:a="http://schemas.openxmlformats.org/drawingml/2006/main">
+              <a:graphicData uri="http://schemas.openxmlformats.org/drawingml/2006/picture">
+                <pic:pic xmlns:pic="http://schemas.openxmlformats.org/drawingml/2006/picture">
+                  <pic:nvPicPr>
+                    <pic:cNvPr id="16" name="2017-12-15 14_59_29-Pyctures.png"/>
+                    <pic:cNvPicPr/>
+                  </pic:nvPicPr>
+                  <pic:blipFill>
+                    <a:blip r:embed="rId18">
+                      <a:extLst>
+                        <a:ext uri="{28A0092B-C50C-407E-A947-70E740481C1C}">
+                          <a14:useLocalDpi xmlns:a14="http://schemas.microsoft.com/office/drawing/2010/main" val="0"/>
+                        </a:ext>
+                      </a:extLst>
+                    </a:blip>
+                    <a:stretch>
+                      <a:fillRect/>
+                    </a:stretch>
+                  </pic:blipFill>
+                  <pic:spPr>
+                    <a:xfrm>
+                      <a:off x="0" y="0"/>
+                      <a:ext cx="1914792" cy="800212"/>
+                    </a:xfrm>
+                    <a:prstGeom prst="rect">
+                      <a:avLst/>
+                    </a:prstGeom>
+                  </pic:spPr>
+                </pic:pic>
+              </a:graphicData>
+            </a:graphic>
+          </wp:inline>
+        </w:drawing>
       </w:r>
     </w:p>
     <w:p>
       <w:pPr>
+        <w:rPr>
+          <w:lang w:val="en-US"/>
+        </w:rPr>
+      </w:pPr>
+      <w:r>
+        <w:rPr>
+          <w:lang w:val="en-US"/>
+        </w:rPr>
+        <w:t>By clicking on an</w:t>
+      </w:r>
+      <w:bookmarkStart w:id="0" w:name="_GoBack"/>
+      <w:bookmarkEnd w:id="0"/>
+      <w:r>
+        <w:rPr>
+          <w:lang w:val="en-US"/>
+        </w:rPr>
+        <w:t xml:space="preserve"> image, the user can edit the </w:t>
+      </w:r>
+      <w:proofErr w:type="spellStart"/>
+      <w:r>
+        <w:rPr>
+          <w:lang w:val="en-US"/>
+        </w:rPr>
+        <w:t>metadata</w:t>
+      </w:r>
+      <w:r>
+        <w:rPr>
+          <w:lang w:val="en-US"/>
+        </w:rPr>
+        <w:t>s</w:t>
+      </w:r>
+      <w:proofErr w:type="spellEnd"/>
+      <w:r>
+        <w:rPr>
+          <w:lang w:val="en-US"/>
+        </w:rPr>
+        <w:t xml:space="preserve"> of the image.</w:t>
+      </w:r>
+    </w:p>
+    <w:p>
+      <w:pPr>
+        <w:spacing w:before="240" w:after="240"/>
+        <w:jc w:val="center"/>
         <w:rPr>
           <w:lang w:val="en-US"/>
         </w:rPr>
@@ -1335,7 +1537,7 @@
                     <pic:cNvPicPr/>
                   </pic:nvPicPr>
                   <pic:blipFill>
-                    <a:blip r:embed="rId17">
+                    <a:blip r:embed="rId19">
                       <a:extLst>
                         <a:ext uri="{28A0092B-C50C-407E-A947-70E740481C1C}">
                           <a14:useLocalDpi xmlns:a14="http://schemas.microsoft.com/office/drawing/2010/main" val="0"/>
@@ -1372,7 +1574,27 @@
         <w:rPr>
           <w:lang w:val="en-US"/>
         </w:rPr>
-        <w:t>A search is also available. It allows searching in metadata. The function u</w:t>
+        <w:t xml:space="preserve">A search is also available. It allows searching in </w:t>
+      </w:r>
+      <w:proofErr w:type="spellStart"/>
+      <w:r>
+        <w:rPr>
+          <w:lang w:val="en-US"/>
+        </w:rPr>
+        <w:t>metadata</w:t>
+      </w:r>
+      <w:r>
+        <w:rPr>
+          <w:lang w:val="en-US"/>
+        </w:rPr>
+        <w:t>s</w:t>
+      </w:r>
+      <w:proofErr w:type="spellEnd"/>
+      <w:r>
+        <w:rPr>
+          <w:lang w:val="en-US"/>
+        </w:rPr>
+        <w:t>. The function u</w:t>
       </w:r>
       <w:r>
         <w:rPr>
@@ -1384,24 +1606,12 @@
         <w:rPr>
           <w:lang w:val="en-US"/>
         </w:rPr>
-        <w:t xml:space="preserve">rite, Location. By </w:t>
-      </w:r>
-      <w:r>
-        <w:rPr>
-          <w:lang w:val="en-US"/>
-        </w:rPr>
-        <w:t>default,</w:t>
-      </w:r>
-      <w:r>
-        <w:rPr>
-          <w:lang w:val="en-US"/>
-        </w:rPr>
-        <w:t xml:space="preserve"> filters are disabled but the user can activate them.</w:t>
+        <w:t>rite, Location. By default, filters are disabled but the user can activate them.</w:t>
       </w:r>
     </w:p>
     <w:p>
       <w:pPr>
-        <w:jc w:val="center"/>
+        <w:spacing w:before="240" w:after="240"/>
         <w:rPr>
           <w:lang w:val="en-US"/>
         </w:rPr>
@@ -1427,7 +1637,7 @@
                     <pic:cNvPicPr/>
                   </pic:nvPicPr>
                   <pic:blipFill>
-                    <a:blip r:embed="rId18">
+                    <a:blip r:embed="rId20">
                       <a:extLst>
                         <a:ext uri="{28A0092B-C50C-407E-A947-70E740481C1C}">
                           <a14:useLocalDpi xmlns:a14="http://schemas.microsoft.com/office/drawing/2010/main" val="0"/>
@@ -1455,10 +1665,10 @@
       </w:r>
     </w:p>
     <w:sectPr>
-      <w:headerReference w:type="default" r:id="rId19"/>
-      <w:footerReference w:type="default" r:id="rId20"/>
-      <w:headerReference w:type="first" r:id="rId21"/>
-      <w:footerReference w:type="first" r:id="rId22"/>
+      <w:headerReference w:type="default" r:id="rId21"/>
+      <w:footerReference w:type="default" r:id="rId22"/>
+      <w:headerReference w:type="first" r:id="rId23"/>
+      <w:footerReference w:type="first" r:id="rId24"/>
       <w:pgSz w:w="16838" w:h="23811" w:code="8"/>
       <w:pgMar w:top="1243" w:right="707" w:bottom="794" w:left="1134" w:header="964" w:footer="794" w:gutter="0"/>
       <w:cols w:num="2" w:space="708"/>
@@ -3054,6 +3264,7 @@
   <w:style w:type="character" w:default="1" w:styleId="Policepardfaut">
     <w:name w:val="Default Paragraph Font"/>
     <w:uiPriority w:val="1"/>
+    <w:semiHidden/>
     <w:unhideWhenUsed/>
   </w:style>
   <w:style w:type="table" w:default="1" w:styleId="TableauNormal">
@@ -3515,7 +3726,7 @@
 </file>
 
 <file path=customXml/itemProps1.xml><?xml version="1.0" encoding="utf-8"?>
-<ds:datastoreItem xmlns:ds="http://schemas.openxmlformats.org/officeDocument/2006/customXml" ds:itemID="{7CFC1E7C-EB60-4FE0-BCFF-AFEA8E827C95}">
+<ds:datastoreItem xmlns:ds="http://schemas.openxmlformats.org/officeDocument/2006/customXml" ds:itemID="{00951715-ED53-4759-9340-F9643B732E11}">
   <ds:schemaRefs>
     <ds:schemaRef ds:uri="http://schemas.openxmlformats.org/officeDocument/2006/bibliography"/>
   </ds:schemaRefs>

</xml_diff>